<commit_message>
.go file changes and notes
</commit_message>
<xml_diff>
--- a/George/Notes.docx
+++ b/George/Notes.docx
@@ -459,52 +459,25 @@
         </w:numPr>
       </w:pPr>
       <w:r>
-        <w:t>A</w:t>
-      </w:r>
-      <w:r>
-        <w:t xml:space="preserve">n </w:t>
+        <w:t xml:space="preserve">An </w:t>
       </w:r>
       <w:r>
         <w:t>ACO</w:t>
       </w:r>
       <w:r>
-        <w:t xml:space="preserve"> algorithm for</w:t>
-      </w:r>
-      <w:r>
-        <w:t xml:space="preserve"> </w:t>
+        <w:t xml:space="preserve"> algorithm for </w:t>
       </w:r>
       <w:r>
         <w:t>generates</w:t>
       </w:r>
       <w:r>
-        <w:t xml:space="preserve"> about 0.076</w:t>
-      </w:r>
-      <w:r>
-        <w:t xml:space="preserve"> </w:t>
-      </w:r>
-      <w:r>
-        <w:t>tours per attempt</w:t>
-      </w:r>
-      <w:r>
-        <w:t xml:space="preserve"> when compared to a naive</w:t>
-      </w:r>
-      <w:r>
-        <w:t xml:space="preserve"> depth first search </w:t>
-      </w:r>
-      <w:r>
-        <w:t xml:space="preserve">which </w:t>
-      </w:r>
-      <w:r>
-        <w:t xml:space="preserve">yields </w:t>
+        <w:t xml:space="preserve"> about 0.076 tours per attempt when compared to a naive depth first search which yields </w:t>
       </w:r>
       <w:r>
         <w:t>only</w:t>
       </w:r>
       <w:r>
-        <w:t xml:space="preserve"> </w:t>
-      </w:r>
-      <w:r>
-        <w:t>0.000003 tours per attempt.</w:t>
+        <w:t xml:space="preserve"> 0.000003 tours per attempt.</w:t>
       </w:r>
     </w:p>
     <w:p>
@@ -519,31 +492,13 @@
         <w:t>Starting of ants from all squares facilitates i</w:t>
       </w:r>
       <w:r>
-        <w:t xml:space="preserve">nformation </w:t>
-      </w:r>
-      <w:r>
-        <w:t>sharing between ants</w:t>
+        <w:t>nformation sharing between ants</w:t>
       </w:r>
       <w:r>
         <w:t>.</w:t>
       </w:r>
       <w:r>
-        <w:t xml:space="preserve"> That is,</w:t>
-      </w:r>
-      <w:r>
-        <w:t xml:space="preserve"> </w:t>
-      </w:r>
-      <w:r>
-        <w:t>an ant starting on one square can utilise the knowledge</w:t>
-      </w:r>
-      <w:r>
-        <w:t xml:space="preserve"> </w:t>
-      </w:r>
-      <w:r>
-        <w:t>gained by ants starting on more remote squares</w:t>
-      </w:r>
-      <w:r>
-        <w:t>.</w:t>
+        <w:t xml:space="preserve"> That is, an ant starting on one square can utilise the knowledge gained by ants starting on more remote squares.</w:t>
       </w:r>
     </w:p>
     <w:p>
@@ -574,8 +529,6 @@
       <w:r>
         <w:t>Uncertain time to convergence.</w:t>
       </w:r>
-      <w:bookmarkStart w:id="0" w:name="_GoBack"/>
-      <w:bookmarkEnd w:id="0"/>
     </w:p>
     <w:p>
       <w:pPr>
@@ -590,6 +543,775 @@
       </w:r>
     </w:p>
     <w:p/>
+    <w:p>
+      <w:r>
+        <w:t>Results:</w:t>
+      </w:r>
+    </w:p>
+    <w:p>
+      <w:pPr>
+        <w:pStyle w:val="ListParagraph"/>
+        <w:numPr>
+          <w:ilvl w:val="0"/>
+          <w:numId w:val="3"/>
+        </w:numPr>
+        <w:rPr>
+          <w:b/>
+          <w:bCs/>
+        </w:rPr>
+      </w:pPr>
+      <w:r>
+        <w:rPr>
+          <w:b/>
+          <w:bCs/>
+        </w:rPr>
+        <w:t>Starting row:  1 | Starting column:  2</w:t>
+      </w:r>
+    </w:p>
+    <w:p>
+      <w:r>
+        <w:t>Move sequence:</w:t>
+      </w:r>
+    </w:p>
+    <w:p>
+      <w:r>
+        <w:t xml:space="preserve">12   </w:t>
+      </w:r>
+      <w:proofErr w:type="gramStart"/>
+      <w:r>
+        <w:t>1  26</w:t>
+      </w:r>
+      <w:proofErr w:type="gramEnd"/>
+      <w:r>
+        <w:t xml:space="preserve">  47  42  61  24  63</w:t>
+      </w:r>
+    </w:p>
+    <w:p>
+      <w:proofErr w:type="gramStart"/>
+      <w:r>
+        <w:t>27  46</w:t>
+      </w:r>
+      <w:proofErr w:type="gramEnd"/>
+      <w:r>
+        <w:t xml:space="preserve">  11   2  25  64  41  60</w:t>
+      </w:r>
+    </w:p>
+    <w:p>
+      <w:proofErr w:type="gramStart"/>
+      <w:r>
+        <w:t>10  13</w:t>
+      </w:r>
+      <w:proofErr w:type="gramEnd"/>
+      <w:r>
+        <w:t xml:space="preserve">  34  43  48  59  62  23</w:t>
+      </w:r>
+    </w:p>
+    <w:p>
+      <w:proofErr w:type="gramStart"/>
+      <w:r>
+        <w:t>45  28</w:t>
+      </w:r>
+      <w:proofErr w:type="gramEnd"/>
+      <w:r>
+        <w:t xml:space="preserve">   9  58   3  36  49  40</w:t>
+      </w:r>
+    </w:p>
+    <w:p>
+      <w:proofErr w:type="gramStart"/>
+      <w:r>
+        <w:t>14  33</w:t>
+      </w:r>
+      <w:proofErr w:type="gramEnd"/>
+      <w:r>
+        <w:t xml:space="preserve">  44  35   8  39  22  37</w:t>
+      </w:r>
+    </w:p>
+    <w:p>
+      <w:proofErr w:type="gramStart"/>
+      <w:r>
+        <w:t>29  54</w:t>
+      </w:r>
+      <w:proofErr w:type="gramEnd"/>
+      <w:r>
+        <w:t xml:space="preserve">  31   4  57   6  19  50</w:t>
+      </w:r>
+    </w:p>
+    <w:p>
+      <w:proofErr w:type="gramStart"/>
+      <w:r>
+        <w:t>32  15</w:t>
+      </w:r>
+      <w:proofErr w:type="gramEnd"/>
+      <w:r>
+        <w:t xml:space="preserve">  56   7  52  17  38  21</w:t>
+      </w:r>
+    </w:p>
+    <w:p>
+      <w:proofErr w:type="gramStart"/>
+      <w:r>
+        <w:lastRenderedPageBreak/>
+        <w:t>55  30</w:t>
+      </w:r>
+      <w:proofErr w:type="gramEnd"/>
+      <w:r>
+        <w:t xml:space="preserve">  53  16   5  20  51  18</w:t>
+      </w:r>
+    </w:p>
+    <w:p>
+      <w:pPr>
+        <w:rPr>
+          <w:i/>
+          <w:iCs/>
+        </w:rPr>
+      </w:pPr>
+      <w:r>
+        <w:rPr>
+          <w:i/>
+          <w:iCs/>
+        </w:rPr>
+        <w:t>ACO took 1.073883239s</w:t>
+      </w:r>
+    </w:p>
+    <w:p>
+      <w:pPr>
+        <w:pStyle w:val="ListParagraph"/>
+        <w:numPr>
+          <w:ilvl w:val="0"/>
+          <w:numId w:val="3"/>
+        </w:numPr>
+        <w:rPr>
+          <w:b/>
+          <w:bCs/>
+        </w:rPr>
+      </w:pPr>
+      <w:r>
+        <w:rPr>
+          <w:b/>
+          <w:bCs/>
+        </w:rPr>
+        <w:t>Starting row:  5 | Starting column:  3</w:t>
+      </w:r>
+    </w:p>
+    <w:p>
+      <w:r>
+        <w:t>Move sequence:</w:t>
+      </w:r>
+    </w:p>
+    <w:p>
+      <w:r>
+        <w:t xml:space="preserve">  </w:t>
+      </w:r>
+      <w:proofErr w:type="gramStart"/>
+      <w:r>
+        <w:t>41  14</w:t>
+      </w:r>
+      <w:proofErr w:type="gramEnd"/>
+      <w:r>
+        <w:t xml:space="preserve">  43  48  39  12  59  50</w:t>
+      </w:r>
+    </w:p>
+    <w:p>
+      <w:r>
+        <w:t xml:space="preserve">  </w:t>
+      </w:r>
+      <w:proofErr w:type="gramStart"/>
+      <w:r>
+        <w:t>44  29</w:t>
+      </w:r>
+      <w:proofErr w:type="gramEnd"/>
+      <w:r>
+        <w:t xml:space="preserve">  40  13  58  49  38  11</w:t>
+      </w:r>
+    </w:p>
+    <w:p>
+      <w:r>
+        <w:t xml:space="preserve">  </w:t>
+      </w:r>
+      <w:proofErr w:type="gramStart"/>
+      <w:r>
+        <w:t>15  42</w:t>
+      </w:r>
+      <w:proofErr w:type="gramEnd"/>
+      <w:r>
+        <w:t xml:space="preserve">  57   2  47   4  51  60</w:t>
+      </w:r>
+    </w:p>
+    <w:p>
+      <w:r>
+        <w:t xml:space="preserve">  </w:t>
+      </w:r>
+      <w:proofErr w:type="gramStart"/>
+      <w:r>
+        <w:t>28  45</w:t>
+      </w:r>
+      <w:proofErr w:type="gramEnd"/>
+      <w:r>
+        <w:t xml:space="preserve">  30  17  56  61  10  37</w:t>
+      </w:r>
+    </w:p>
+    <w:p>
+      <w:r>
+        <w:t xml:space="preserve">  </w:t>
+      </w:r>
+      <w:proofErr w:type="gramStart"/>
+      <w:r>
+        <w:t>31  16</w:t>
+      </w:r>
+      <w:proofErr w:type="gramEnd"/>
+      <w:r>
+        <w:t xml:space="preserve">   1  46   3  18   5  52</w:t>
+      </w:r>
+    </w:p>
+    <w:p>
+      <w:r>
+        <w:t xml:space="preserve">  </w:t>
+      </w:r>
+      <w:proofErr w:type="gramStart"/>
+      <w:r>
+        <w:t>24  27</w:t>
+      </w:r>
+      <w:proofErr w:type="gramEnd"/>
+      <w:r>
+        <w:t xml:space="preserve">  22  55  62   7  36   9</w:t>
+      </w:r>
+    </w:p>
+    <w:p>
+      <w:r>
+        <w:t xml:space="preserve">  </w:t>
+      </w:r>
+      <w:proofErr w:type="gramStart"/>
+      <w:r>
+        <w:t>21  32</w:t>
+      </w:r>
+      <w:proofErr w:type="gramEnd"/>
+      <w:r>
+        <w:t xml:space="preserve">  25  64  19  34  53   6</w:t>
+      </w:r>
+    </w:p>
+    <w:p>
+      <w:r>
+        <w:t xml:space="preserve">  </w:t>
+      </w:r>
+      <w:proofErr w:type="gramStart"/>
+      <w:r>
+        <w:t>26  23</w:t>
+      </w:r>
+      <w:proofErr w:type="gramEnd"/>
+      <w:r>
+        <w:t xml:space="preserve">  20  33  54  63   8  35</w:t>
+      </w:r>
+    </w:p>
+    <w:p>
+      <w:r>
+        <w:t>1586693851343020661</w:t>
+      </w:r>
+    </w:p>
+    <w:p>
+      <w:r>
+        <w:t>1236450069</w:t>
+      </w:r>
+    </w:p>
+    <w:p>
+      <w:r>
+        <w:t>ACO took %s 1.236450562s</w:t>
+      </w:r>
+    </w:p>
+    <w:p>
+      <w:pPr>
+        <w:pStyle w:val="ListParagraph"/>
+        <w:numPr>
+          <w:ilvl w:val="0"/>
+          <w:numId w:val="3"/>
+        </w:numPr>
+        <w:rPr>
+          <w:b/>
+          <w:bCs/>
+        </w:rPr>
+      </w:pPr>
+      <w:r>
+        <w:rPr>
+          <w:b/>
+          <w:bCs/>
+        </w:rPr>
+        <w:t>Starting row:  8 | Starting column:  3</w:t>
+      </w:r>
+    </w:p>
+    <w:p>
+      <w:r>
+        <w:t>Move sequence:</w:t>
+      </w:r>
+    </w:p>
+    <w:p>
+      <w:r>
+        <w:t xml:space="preserve">  </w:t>
+      </w:r>
+      <w:proofErr w:type="gramStart"/>
+      <w:r>
+        <w:t>50  47</w:t>
+      </w:r>
+      <w:proofErr w:type="gramEnd"/>
+      <w:r>
+        <w:t xml:space="preserve">  52  25  18  45  36  23</w:t>
+      </w:r>
+    </w:p>
+    <w:p>
+      <w:r>
+        <w:t xml:space="preserve">  </w:t>
+      </w:r>
+      <w:proofErr w:type="gramStart"/>
+      <w:r>
+        <w:t>53  26</w:t>
+      </w:r>
+      <w:proofErr w:type="gramEnd"/>
+      <w:r>
+        <w:t xml:space="preserve">  49  46  37  24  63  44</w:t>
+      </w:r>
+    </w:p>
+    <w:p>
+      <w:r>
+        <w:t xml:space="preserve">  </w:t>
+      </w:r>
+      <w:proofErr w:type="gramStart"/>
+      <w:r>
+        <w:t>48  51</w:t>
+      </w:r>
+      <w:proofErr w:type="gramEnd"/>
+      <w:r>
+        <w:t xml:space="preserve">   4  19  62  17  22  35</w:t>
+      </w:r>
+    </w:p>
+    <w:p>
+      <w:r>
+        <w:t xml:space="preserve">  </w:t>
+      </w:r>
+      <w:proofErr w:type="gramStart"/>
+      <w:r>
+        <w:t>27  54</w:t>
+      </w:r>
+      <w:proofErr w:type="gramEnd"/>
+      <w:r>
+        <w:t xml:space="preserve">  15  38  59  20  43  64</w:t>
+      </w:r>
+    </w:p>
+    <w:p>
+      <w:r>
+        <w:t xml:space="preserve">  14   </w:t>
+      </w:r>
+      <w:proofErr w:type="gramStart"/>
+      <w:r>
+        <w:t>3  58</w:t>
+      </w:r>
+      <w:proofErr w:type="gramEnd"/>
+      <w:r>
+        <w:t xml:space="preserve">   5  16  61  34  21</w:t>
+      </w:r>
+    </w:p>
+    <w:p>
+      <w:r>
+        <w:t xml:space="preserve">  </w:t>
+      </w:r>
+      <w:proofErr w:type="gramStart"/>
+      <w:r>
+        <w:t>55  28</w:t>
+      </w:r>
+      <w:proofErr w:type="gramEnd"/>
+      <w:r>
+        <w:t xml:space="preserve">  39  60  33   6   9  42</w:t>
+      </w:r>
+    </w:p>
+    <w:p>
+      <w:r>
+        <w:t xml:space="preserve">   </w:t>
+      </w:r>
+      <w:proofErr w:type="gramStart"/>
+      <w:r>
+        <w:t>2  13</w:t>
+      </w:r>
+      <w:proofErr w:type="gramEnd"/>
+      <w:r>
+        <w:t xml:space="preserve">  30  57  40  11  32   7</w:t>
+      </w:r>
+    </w:p>
+    <w:p>
+      <w:r>
+        <w:t xml:space="preserve">  </w:t>
+      </w:r>
+      <w:proofErr w:type="gramStart"/>
+      <w:r>
+        <w:t>29  56</w:t>
+      </w:r>
+      <w:proofErr w:type="gramEnd"/>
+      <w:r>
+        <w:t xml:space="preserve">   1  12  31   8  41  10</w:t>
+      </w:r>
+    </w:p>
+    <w:p>
+      <w:pPr>
+        <w:rPr>
+          <w:i/>
+          <w:iCs/>
+        </w:rPr>
+      </w:pPr>
+      <w:r>
+        <w:rPr>
+          <w:i/>
+          <w:iCs/>
+        </w:rPr>
+        <w:t xml:space="preserve">ACO </w:t>
+      </w:r>
+      <w:proofErr w:type="gramStart"/>
+      <w:r>
+        <w:rPr>
+          <w:i/>
+          <w:iCs/>
+        </w:rPr>
+        <w:t>took  1.066623318s</w:t>
+      </w:r>
+      <w:proofErr w:type="gramEnd"/>
+    </w:p>
+    <w:p>
+      <w:pPr>
+        <w:pStyle w:val="ListParagraph"/>
+        <w:numPr>
+          <w:ilvl w:val="0"/>
+          <w:numId w:val="3"/>
+        </w:numPr>
+        <w:rPr>
+          <w:b/>
+          <w:bCs/>
+        </w:rPr>
+      </w:pPr>
+      <w:r>
+        <w:rPr>
+          <w:b/>
+          <w:bCs/>
+        </w:rPr>
+        <w:t>Starting row:  8 | Starting column:  7</w:t>
+      </w:r>
+    </w:p>
+    <w:p>
+      <w:r>
+        <w:t>Move sequence:</w:t>
+      </w:r>
+    </w:p>
+    <w:p>
+      <w:r>
+        <w:t xml:space="preserve">  </w:t>
+      </w:r>
+      <w:proofErr w:type="gramStart"/>
+      <w:r>
+        <w:t>44  13</w:t>
+      </w:r>
+      <w:proofErr w:type="gramEnd"/>
+      <w:r>
+        <w:t xml:space="preserve">  58  39  60  15  20  17</w:t>
+      </w:r>
+    </w:p>
+    <w:p>
+      <w:r>
+        <w:t xml:space="preserve">  </w:t>
+      </w:r>
+      <w:proofErr w:type="gramStart"/>
+      <w:r>
+        <w:t>57  40</w:t>
+      </w:r>
+      <w:proofErr w:type="gramEnd"/>
+      <w:r>
+        <w:t xml:space="preserve">  45  14  21  18  61  64</w:t>
+      </w:r>
+    </w:p>
+    <w:p>
+      <w:r>
+        <w:t xml:space="preserve">  </w:t>
+      </w:r>
+      <w:proofErr w:type="gramStart"/>
+      <w:r>
+        <w:t>12  43</w:t>
+      </w:r>
+      <w:proofErr w:type="gramEnd"/>
+      <w:r>
+        <w:t xml:space="preserve">  56  59  38  63  16  19</w:t>
+      </w:r>
+    </w:p>
+    <w:p>
+      <w:r>
+        <w:lastRenderedPageBreak/>
+        <w:t xml:space="preserve">  </w:t>
+      </w:r>
+      <w:proofErr w:type="gramStart"/>
+      <w:r>
+        <w:t>41  46</w:t>
+      </w:r>
+      <w:proofErr w:type="gramEnd"/>
+      <w:r>
+        <w:t xml:space="preserve">  51  22  55  26   3  62</w:t>
+      </w:r>
+    </w:p>
+    <w:p>
+      <w:r>
+        <w:t xml:space="preserve">  </w:t>
+      </w:r>
+      <w:proofErr w:type="gramStart"/>
+      <w:r>
+        <w:t>52  11</w:t>
+      </w:r>
+      <w:proofErr w:type="gramEnd"/>
+      <w:r>
+        <w:t xml:space="preserve">  42  37  50  23  30  25</w:t>
+      </w:r>
+    </w:p>
+    <w:p>
+      <w:r>
+        <w:t xml:space="preserve">  47   </w:t>
+      </w:r>
+      <w:proofErr w:type="gramStart"/>
+      <w:r>
+        <w:t>8  35</w:t>
+      </w:r>
+      <w:proofErr w:type="gramEnd"/>
+      <w:r>
+        <w:t xml:space="preserve">  54  33   4  27   2</w:t>
+      </w:r>
+    </w:p>
+    <w:p>
+      <w:r>
+        <w:t xml:space="preserve">  </w:t>
+      </w:r>
+      <w:proofErr w:type="gramStart"/>
+      <w:r>
+        <w:t>10  53</w:t>
+      </w:r>
+      <w:proofErr w:type="gramEnd"/>
+      <w:r>
+        <w:t xml:space="preserve">   6  49  36  29  24  31</w:t>
+      </w:r>
+    </w:p>
+    <w:p>
+      <w:r>
+        <w:t xml:space="preserve">   </w:t>
+      </w:r>
+      <w:proofErr w:type="gramStart"/>
+      <w:r>
+        <w:t>7  48</w:t>
+      </w:r>
+      <w:proofErr w:type="gramEnd"/>
+      <w:r>
+        <w:t xml:space="preserve">   9  34   5  32   1  28</w:t>
+      </w:r>
+    </w:p>
+    <w:p>
+      <w:r>
+        <w:t>1586694169536400203</w:t>
+      </w:r>
+    </w:p>
+    <w:p>
+      <w:r>
+        <w:t>597289779</w:t>
+      </w:r>
+    </w:p>
+    <w:p>
+      <w:pPr>
+        <w:rPr>
+          <w:i/>
+          <w:iCs/>
+        </w:rPr>
+      </w:pPr>
+      <w:r>
+        <w:rPr>
+          <w:i/>
+          <w:iCs/>
+        </w:rPr>
+        <w:t xml:space="preserve">ACO </w:t>
+      </w:r>
+      <w:proofErr w:type="gramStart"/>
+      <w:r>
+        <w:rPr>
+          <w:i/>
+          <w:iCs/>
+        </w:rPr>
+        <w:t>took  597</w:t>
+      </w:r>
+      <w:proofErr w:type="gramEnd"/>
+      <w:r>
+        <w:rPr>
+          <w:i/>
+          <w:iCs/>
+        </w:rPr>
+        <w:t>.290231ms</w:t>
+      </w:r>
+    </w:p>
+    <w:p>
+      <w:pPr>
+        <w:pStyle w:val="ListParagraph"/>
+        <w:numPr>
+          <w:ilvl w:val="0"/>
+          <w:numId w:val="3"/>
+        </w:numPr>
+        <w:rPr>
+          <w:b/>
+          <w:bCs/>
+        </w:rPr>
+      </w:pPr>
+      <w:r>
+        <w:rPr>
+          <w:b/>
+          <w:bCs/>
+        </w:rPr>
+        <w:t>Starting row:  4 | Starting column:  4</w:t>
+      </w:r>
+    </w:p>
+    <w:p>
+      <w:r>
+        <w:t>Move sequence:</w:t>
+      </w:r>
+    </w:p>
+    <w:p>
+      <w:r>
+        <w:t xml:space="preserve">  </w:t>
+      </w:r>
+      <w:proofErr w:type="gramStart"/>
+      <w:r>
+        <w:t>61  18</w:t>
+      </w:r>
+      <w:proofErr w:type="gramEnd"/>
+      <w:r>
+        <w:t xml:space="preserve">  53  30  63   6   3  32</w:t>
+      </w:r>
+    </w:p>
+    <w:p>
+      <w:r>
+        <w:t xml:space="preserve">  </w:t>
+      </w:r>
+      <w:proofErr w:type="gramStart"/>
+      <w:r>
+        <w:t>54  51</w:t>
+      </w:r>
+      <w:proofErr w:type="gramEnd"/>
+      <w:r>
+        <w:t xml:space="preserve">  62  17   2  31  64   5</w:t>
+      </w:r>
+    </w:p>
+    <w:p>
+      <w:r>
+        <w:t xml:space="preserve">  </w:t>
+      </w:r>
+      <w:proofErr w:type="gramStart"/>
+      <w:r>
+        <w:t>19  60</w:t>
+      </w:r>
+      <w:proofErr w:type="gramEnd"/>
+      <w:r>
+        <w:t xml:space="preserve">  29  52   7   4  33  44</w:t>
+      </w:r>
+    </w:p>
+    <w:p>
+      <w:r>
+        <w:t xml:space="preserve">  </w:t>
+      </w:r>
+      <w:proofErr w:type="gramStart"/>
+      <w:r>
+        <w:t>50  55</w:t>
+      </w:r>
+      <w:proofErr w:type="gramEnd"/>
+      <w:r>
+        <w:t xml:space="preserve">  38   1  16  45  26   9</w:t>
+      </w:r>
+    </w:p>
+    <w:p>
+      <w:r>
+        <w:t xml:space="preserve">  </w:t>
+      </w:r>
+      <w:proofErr w:type="gramStart"/>
+      <w:r>
+        <w:t>59  20</w:t>
+      </w:r>
+      <w:proofErr w:type="gramEnd"/>
+      <w:r>
+        <w:t xml:space="preserve">  15  28  39   8  43  34</w:t>
+      </w:r>
+    </w:p>
+    <w:p>
+      <w:r>
+        <w:t xml:space="preserve">  </w:t>
+      </w:r>
+      <w:proofErr w:type="gramStart"/>
+      <w:r>
+        <w:t>56  49</w:t>
+      </w:r>
+      <w:proofErr w:type="gramEnd"/>
+      <w:r>
+        <w:t xml:space="preserve">  58  37  46  27  10  25</w:t>
+      </w:r>
+    </w:p>
+    <w:p>
+      <w:r>
+        <w:t xml:space="preserve">  </w:t>
+      </w:r>
+      <w:proofErr w:type="gramStart"/>
+      <w:r>
+        <w:t>21  14</w:t>
+      </w:r>
+      <w:proofErr w:type="gramEnd"/>
+      <w:r>
+        <w:t xml:space="preserve">  47  40  23  12  35  42</w:t>
+      </w:r>
+    </w:p>
+    <w:p>
+      <w:r>
+        <w:t xml:space="preserve">  </w:t>
+      </w:r>
+      <w:proofErr w:type="gramStart"/>
+      <w:r>
+        <w:t>48  57</w:t>
+      </w:r>
+      <w:proofErr w:type="gramEnd"/>
+      <w:r>
+        <w:t xml:space="preserve">  22  13  36  41  24  11</w:t>
+      </w:r>
+    </w:p>
+    <w:p>
+      <w:r>
+        <w:t>1586694278740628114</w:t>
+      </w:r>
+    </w:p>
+    <w:p>
+      <w:r>
+        <w:t>574171672</w:t>
+      </w:r>
+    </w:p>
+    <w:p>
+      <w:pPr>
+        <w:rPr>
+          <w:i/>
+          <w:iCs/>
+        </w:rPr>
+      </w:pPr>
+      <w:bookmarkStart w:id="0" w:name="_GoBack"/>
+      <w:r>
+        <w:rPr>
+          <w:i/>
+          <w:iCs/>
+        </w:rPr>
+        <w:t xml:space="preserve">ACO </w:t>
+      </w:r>
+      <w:proofErr w:type="gramStart"/>
+      <w:r>
+        <w:rPr>
+          <w:i/>
+          <w:iCs/>
+        </w:rPr>
+        <w:t>took  574</w:t>
+      </w:r>
+      <w:proofErr w:type="gramEnd"/>
+      <w:r>
+        <w:rPr>
+          <w:i/>
+          <w:iCs/>
+        </w:rPr>
+        <w:t>.172161ms</w:t>
+      </w:r>
+      <w:bookmarkEnd w:id="0"/>
+    </w:p>
     <w:sectPr>
       <w:pgSz w:w="11906" w:h="16838"/>
       <w:pgMar w:top="1440" w:right="1440" w:bottom="1440" w:left="1440" w:header="708" w:footer="708" w:gutter="0"/>
@@ -828,11 +1550,103 @@
       </w:rPr>
     </w:lvl>
   </w:abstractNum>
+  <w:abstractNum w:abstractNumId="2" w15:restartNumberingAfterBreak="0">
+    <w:nsid w:val="3E1F6476"/>
+    <w:multiLevelType w:val="hybridMultilevel"/>
+    <w:tmpl w:val="6C9AE4A0"/>
+    <w:lvl w:ilvl="0" w:tplc="4009000F">
+      <w:start w:val="1"/>
+      <w:numFmt w:val="decimal"/>
+      <w:lvlText w:val="%1."/>
+      <w:lvlJc w:val="left"/>
+      <w:pPr>
+        <w:ind w:left="360" w:hanging="360"/>
+      </w:pPr>
+      <w:rPr>
+        <w:rFonts w:hint="default"/>
+      </w:rPr>
+    </w:lvl>
+    <w:lvl w:ilvl="1" w:tplc="40090019" w:tentative="1">
+      <w:start w:val="1"/>
+      <w:numFmt w:val="lowerLetter"/>
+      <w:lvlText w:val="%2."/>
+      <w:lvlJc w:val="left"/>
+      <w:pPr>
+        <w:ind w:left="1080" w:hanging="360"/>
+      </w:pPr>
+    </w:lvl>
+    <w:lvl w:ilvl="2" w:tplc="4009001B" w:tentative="1">
+      <w:start w:val="1"/>
+      <w:numFmt w:val="lowerRoman"/>
+      <w:lvlText w:val="%3."/>
+      <w:lvlJc w:val="right"/>
+      <w:pPr>
+        <w:ind w:left="1800" w:hanging="180"/>
+      </w:pPr>
+    </w:lvl>
+    <w:lvl w:ilvl="3" w:tplc="4009000F" w:tentative="1">
+      <w:start w:val="1"/>
+      <w:numFmt w:val="decimal"/>
+      <w:lvlText w:val="%4."/>
+      <w:lvlJc w:val="left"/>
+      <w:pPr>
+        <w:ind w:left="2520" w:hanging="360"/>
+      </w:pPr>
+    </w:lvl>
+    <w:lvl w:ilvl="4" w:tplc="40090019" w:tentative="1">
+      <w:start w:val="1"/>
+      <w:numFmt w:val="lowerLetter"/>
+      <w:lvlText w:val="%5."/>
+      <w:lvlJc w:val="left"/>
+      <w:pPr>
+        <w:ind w:left="3240" w:hanging="360"/>
+      </w:pPr>
+    </w:lvl>
+    <w:lvl w:ilvl="5" w:tplc="4009001B" w:tentative="1">
+      <w:start w:val="1"/>
+      <w:numFmt w:val="lowerRoman"/>
+      <w:lvlText w:val="%6."/>
+      <w:lvlJc w:val="right"/>
+      <w:pPr>
+        <w:ind w:left="3960" w:hanging="180"/>
+      </w:pPr>
+    </w:lvl>
+    <w:lvl w:ilvl="6" w:tplc="4009000F" w:tentative="1">
+      <w:start w:val="1"/>
+      <w:numFmt w:val="decimal"/>
+      <w:lvlText w:val="%7."/>
+      <w:lvlJc w:val="left"/>
+      <w:pPr>
+        <w:ind w:left="4680" w:hanging="360"/>
+      </w:pPr>
+    </w:lvl>
+    <w:lvl w:ilvl="7" w:tplc="40090019" w:tentative="1">
+      <w:start w:val="1"/>
+      <w:numFmt w:val="lowerLetter"/>
+      <w:lvlText w:val="%8."/>
+      <w:lvlJc w:val="left"/>
+      <w:pPr>
+        <w:ind w:left="5400" w:hanging="360"/>
+      </w:pPr>
+    </w:lvl>
+    <w:lvl w:ilvl="8" w:tplc="4009001B" w:tentative="1">
+      <w:start w:val="1"/>
+      <w:numFmt w:val="lowerRoman"/>
+      <w:lvlText w:val="%9."/>
+      <w:lvlJc w:val="right"/>
+      <w:pPr>
+        <w:ind w:left="6120" w:hanging="180"/>
+      </w:pPr>
+    </w:lvl>
+  </w:abstractNum>
   <w:num w:numId="1">
     <w:abstractNumId w:val="0"/>
   </w:num>
   <w:num w:numId="2">
     <w:abstractNumId w:val="1"/>
+  </w:num>
+  <w:num w:numId="3">
+    <w:abstractNumId w:val="2"/>
   </w:num>
 </w:numbering>
 </file>

</xml_diff>